<commit_message>
Draft if else fro the chapter 1.4
</commit_message>
<xml_diff>
--- a/reports_summer/me_summer_test1-rudolfs-report.docx
+++ b/reports_summer/me_summer_test1-rudolfs-report.docx
@@ -155,11 +155,9 @@
       <w:r>
         <w:t xml:space="preserve">1.1 Visual Inspection and Measurements</w:t>
       </w:r>
-    </w:p>
-    <w:p>
-      <w:pPr>
-        <w:pStyle w:val="BodyText"/>
-      </w:pPr>
+      <w:r>
+        <w:t xml:space="preserve"> </w:t>
+      </w:r>
       <w:r>
         <w:t xml:space="preserve">We started with a tour and visual inspection of the inside and outside of the home. We identified any visible damage to the building, moisture control strategies, major appliances, and insulation. We measured square footage and volume of the home, as well as the area of all exterior windows and doors. We used a kill-a-watt meter to measure the electricity use of some appliances. During your audit, we used a carbon monoxide meter to measure the ambient carbon monoxide levels throughout the home.</w:t>
       </w:r>
@@ -171,11 +169,9 @@
       <w:r>
         <w:t xml:space="preserve">1.2 Attic</w:t>
       </w:r>
-    </w:p>
-    <w:p>
-      <w:pPr>
-        <w:pStyle w:val="BodyText"/>
-      </w:pPr>
+      <w:r>
+        <w:t xml:space="preserve"> </w:t>
+      </w:r>
       <w:r>
         <w:t xml:space="preserve">We entered the attic to check for insulation, air sealing, ventilation, and potential hazards such as mold. Additionally, we visually inspected the attic ventilation and any duct and pipework passing through the attic.</w:t>
       </w:r>
@@ -187,11 +183,9 @@
       <w:r>
         <w:t xml:space="preserve">1.3 Basement</w:t>
       </w:r>
-    </w:p>
-    <w:p>
-      <w:pPr>
-        <w:pStyle w:val="BodyText"/>
-      </w:pPr>
+      <w:r>
+        <w:t xml:space="preserve"> </w:t>
+      </w:r>
       <w:r>
         <w:t xml:space="preserve">We visually inspected any appliances in the basement and noted insulation levels, moisture, rodents, and any other concerns.</w:t>
       </w:r>
@@ -203,11 +197,9 @@
       <w:r>
         <w:t xml:space="preserve">1.4 Combustion Appliance Safety</w:t>
       </w:r>
-    </w:p>
-    <w:p>
-      <w:pPr>
-        <w:pStyle w:val="BodyText"/>
-      </w:pPr>
+      <w:r>
+        <w:t xml:space="preserve"> </w:t>
+      </w:r>
       <w:r>
         <w:t xml:space="preserve">We assessed combustion appliances that burn fossil fuels such as propane, heating oil, or kerosene. These include furnaces, boilers, water heaters, and gas ovens.</w:t>
       </w:r>

</xml_diff>